<commit_message>
Se hizo cambios en el documento
</commit_message>
<xml_diff>
--- a/Sprint1_Equipo_Soluweb.docx
+++ b/Sprint1_Equipo_Soluweb.docx
@@ -506,6 +506,23 @@
     </w:p>
     <w:p>
       <w:pPr>
+        <w:rPr>
+          <w:sz w:val="26"/>
+          <w:szCs w:val="26"/>
+          <w:lang w:val="es-ES"/>
+        </w:rPr>
+      </w:pPr>
+      <w:r>
+        <w:rPr>
+          <w:sz w:val="26"/>
+          <w:szCs w:val="26"/>
+          <w:lang w:val="es-ES"/>
+        </w:rPr>
+        <w:t>Cada integrante creo su rama, hizo cambios en su rama y finalmente realizo el merge a la main.</w:t>
+      </w:r>
+    </w:p>
+    <w:p>
+      <w:pPr>
         <w:pStyle w:val="Ttulo1"/>
         <w:rPr>
           <w:lang w:val="es-ES"/>
@@ -606,20 +623,6 @@
         </w:rPr>
         <w:t>Carlos Santacruz : Product Owner</w:t>
       </w:r>
-    </w:p>
-    <w:p>
-      <w:pPr>
-        <w:rPr>
-          <w:lang w:val="es-ES"/>
-        </w:rPr>
-      </w:pPr>
-    </w:p>
-    <w:p>
-      <w:pPr>
-        <w:rPr>
-          <w:lang w:val="es-ES"/>
-        </w:rPr>
-      </w:pPr>
     </w:p>
     <w:p>
       <w:pPr>
@@ -1022,13 +1025,91 @@
           <w:lang w:val="es-ES"/>
         </w:rPr>
       </w:pPr>
-    </w:p>
-    <w:p>
-      <w:pPr>
-        <w:rPr>
-          <w:lang w:val="es-ES"/>
-        </w:rPr>
-      </w:pPr>
+      <w:r>
+        <w:rPr>
+          <w:lang w:val="es-ES"/>
+        </w:rPr>
+        <w:t xml:space="preserve">Creación de Rama de Historia de Usuario </w:t>
+      </w:r>
+      <w:r>
+        <w:rPr>
+          <w:lang w:val="es-ES"/>
+        </w:rPr>
+        <w:t xml:space="preserve">del Integrante </w:t>
+      </w:r>
+      <w:r>
+        <w:rPr>
+          <w:lang w:val="es-ES"/>
+        </w:rPr>
+        <w:t>Carlos</w:t>
+      </w:r>
+      <w:r>
+        <w:rPr>
+          <w:lang w:val="es-ES"/>
+        </w:rPr>
+        <w:t xml:space="preserve"> Andrés</w:t>
+      </w:r>
+    </w:p>
+    <w:p>
+      <w:pPr>
+        <w:rPr>
+          <w:lang w:val="es-ES"/>
+        </w:rPr>
+      </w:pPr>
+      <w:r>
+        <w:rPr>
+          <w:noProof/>
+        </w:rPr>
+        <w:drawing>
+          <wp:anchor distT="0" distB="0" distL="114300" distR="114300" simplePos="0" relativeHeight="251659776" behindDoc="0" locked="0" layoutInCell="1" allowOverlap="1" wp14:anchorId="2B0950F9" wp14:editId="18C4E959">
+            <wp:simplePos x="0" y="0"/>
+            <wp:positionH relativeFrom="margin">
+              <wp:align>left</wp:align>
+            </wp:positionH>
+            <wp:positionV relativeFrom="paragraph">
+              <wp:posOffset>81915</wp:posOffset>
+            </wp:positionV>
+            <wp:extent cx="1895475" cy="514350"/>
+            <wp:effectExtent l="0" t="0" r="9525" b="0"/>
+            <wp:wrapSquare wrapText="bothSides"/>
+            <wp:docPr id="2" name="Imagen 2" descr="Interfaz de usuario gráfica, Sitio web&#10;&#10;Descripción generada automáticamente"/>
+            <wp:cNvGraphicFramePr>
+              <a:graphicFrameLocks xmlns:a="http://schemas.openxmlformats.org/drawingml/2006/main" noChangeAspect="1"/>
+            </wp:cNvGraphicFramePr>
+            <a:graphic xmlns:a="http://schemas.openxmlformats.org/drawingml/2006/main">
+              <a:graphicData uri="http://schemas.openxmlformats.org/drawingml/2006/picture">
+                <pic:pic xmlns:pic="http://schemas.openxmlformats.org/drawingml/2006/picture">
+                  <pic:nvPicPr>
+                    <pic:cNvPr id="2" name="Imagen 2" descr="Interfaz de usuario gráfica, Sitio web&#10;&#10;Descripción generada automáticamente"/>
+                    <pic:cNvPicPr/>
+                  </pic:nvPicPr>
+                  <pic:blipFill>
+                    <a:blip r:embed="rId10">
+                      <a:extLst>
+                        <a:ext uri="{28A0092B-C50C-407E-A947-70E740481C1C}">
+                          <a14:useLocalDpi xmlns:a14="http://schemas.microsoft.com/office/drawing/2010/main" val="0"/>
+                        </a:ext>
+                      </a:extLst>
+                    </a:blip>
+                    <a:stretch>
+                      <a:fillRect/>
+                    </a:stretch>
+                  </pic:blipFill>
+                  <pic:spPr>
+                    <a:xfrm>
+                      <a:off x="0" y="0"/>
+                      <a:ext cx="1895475" cy="514350"/>
+                    </a:xfrm>
+                    <a:prstGeom prst="rect">
+                      <a:avLst/>
+                    </a:prstGeom>
+                  </pic:spPr>
+                </pic:pic>
+              </a:graphicData>
+            </a:graphic>
+          </wp:anchor>
+        </w:drawing>
+      </w:r>
     </w:p>
     <w:p>
       <w:pPr>
@@ -1060,12 +1141,6 @@
       </w:pPr>
       <w:bookmarkStart w:id="11" w:name="_a2fgjtrc6nmw"/>
       <w:bookmarkEnd w:id="11"/>
-      <w:r>
-        <w:rPr>
-          <w:lang w:val="es-ES"/>
-        </w:rPr>
-        <w:t xml:space="preserve"> </w:t>
-      </w:r>
     </w:p>
     <w:p>
       <w:pPr>
@@ -1074,14 +1149,6 @@
           <w:lang w:val="es-ES"/>
         </w:rPr>
       </w:pPr>
-    </w:p>
-    <w:p>
-      <w:pPr>
-        <w:pStyle w:val="Ttulo1"/>
-        <w:rPr>
-          <w:lang w:val="es-ES"/>
-        </w:rPr>
-      </w:pPr>
       <w:r>
         <w:rPr>
           <w:lang w:val="es-ES"/>
@@ -1095,7 +1162,7 @@
           <w:lang w:val="es-ES"/>
         </w:rPr>
       </w:pPr>
-      <w:hyperlink r:id="rId10" w:history="1">
+      <w:hyperlink r:id="rId11" w:history="1">
         <w:r>
           <w:rPr>
             <w:rStyle w:val="Hipervnculo"/>
@@ -1128,7 +1195,7 @@
           <w:lang w:val="es-ES"/>
         </w:rPr>
       </w:pPr>
-      <w:hyperlink r:id="rId11" w:history="1">
+      <w:hyperlink r:id="rId12" w:history="1">
         <w:r>
           <w:rPr>
             <w:rStyle w:val="Hipervnculo"/>
@@ -1641,7 +1708,6 @@
           <w:szCs w:val="24"/>
           <w:lang w:val="es-ES"/>
         </w:rPr>
-        <w:lastRenderedPageBreak/>
         <w:t>Carlos Marino Santacruz Aguirre</w:t>
       </w:r>
     </w:p>
@@ -1679,6 +1745,7 @@
           <w:b w:val="0"/>
           <w:lang w:val="es-ES"/>
         </w:rPr>
+        <w:lastRenderedPageBreak/>
         <w:t>Ingeniero Electrónico, vinculado laboralmente en una entidad estatal cómo administrador de red, infraestructura y seguridad informática, con conocimientos básicos de programación en lenguajes cómo ASM, C, C++, VB, Python, Java, JS, PHP y con dominio en el uso de diferentes herramientas y entornos de programación tales cómo Sublime Text, Atom, Netbeans y Visual Studio Code, entre otros. Se cuenta con la expectativa en la Misión TIC 2022 de fortalecer conocimientos, habilidades y destrezas en el interesante mundo del desarrollo de software y generar aportes significativos al progreso tecnológico del País.</w:t>
       </w:r>
     </w:p>
@@ -1776,9 +1843,9 @@
       </w:pPr>
     </w:p>
     <w:sectPr>
-      <w:headerReference w:type="default" r:id="rId12"/>
-      <w:headerReference w:type="first" r:id="rId13"/>
-      <w:footerReference w:type="first" r:id="rId14"/>
+      <w:headerReference w:type="default" r:id="rId13"/>
+      <w:headerReference w:type="first" r:id="rId14"/>
+      <w:footerReference w:type="first" r:id="rId15"/>
       <w:pgSz w:w="12240" w:h="15840"/>
       <w:pgMar w:top="1080" w:right="1440" w:bottom="1080" w:left="1440" w:header="0" w:footer="720" w:gutter="0"/>
       <w:pgNumType w:start="0"/>
@@ -2107,6 +2174,7 @@
     <w:lsdException w:name="HTML Sample" w:semiHidden="1" w:unhideWhenUsed="1"/>
     <w:lsdException w:name="HTML Typewriter" w:semiHidden="1" w:unhideWhenUsed="1"/>
     <w:lsdException w:name="HTML Variable" w:semiHidden="1" w:unhideWhenUsed="1"/>
+    <w:lsdException w:name="Normal Table" w:semiHidden="1" w:unhideWhenUsed="1"/>
     <w:lsdException w:name="annotation subject" w:semiHidden="1" w:unhideWhenUsed="1"/>
     <w:lsdException w:name="No List" w:semiHidden="1" w:unhideWhenUsed="1"/>
     <w:lsdException w:name="Outline List 1" w:semiHidden="1" w:unhideWhenUsed="1"/>
@@ -2149,8 +2217,11 @@
     <w:lsdException w:name="Table Contemporary" w:semiHidden="1" w:unhideWhenUsed="1"/>
     <w:lsdException w:name="Table Elegant" w:semiHidden="1" w:unhideWhenUsed="1"/>
     <w:lsdException w:name="Table Professional" w:semiHidden="1" w:unhideWhenUsed="1"/>
+    <w:lsdException w:name="Table Subtle 1" w:semiHidden="1" w:unhideWhenUsed="1"/>
     <w:lsdException w:name="Table Subtle 2" w:semiHidden="1" w:unhideWhenUsed="1"/>
     <w:lsdException w:name="Table Web 1" w:semiHidden="1" w:unhideWhenUsed="1"/>
+    <w:lsdException w:name="Table Web 2" w:semiHidden="1" w:unhideWhenUsed="1"/>
+    <w:lsdException w:name="Table Web 3" w:semiHidden="1" w:unhideWhenUsed="1"/>
     <w:lsdException w:name="Balloon Text" w:semiHidden="1" w:unhideWhenUsed="1"/>
     <w:lsdException w:name="Table Grid" w:uiPriority="39"/>
     <w:lsdException w:name="Table Theme" w:semiHidden="1" w:unhideWhenUsed="1"/>

</xml_diff>

<commit_message>
Evidencia del Merge en rama Carlos
</commit_message>
<xml_diff>
--- a/Sprint1_Equipo_Soluweb.docx
+++ b/Sprint1_Equipo_Soluweb.docx
@@ -1049,6 +1049,12 @@
         </w:rPr>
         <w:t xml:space="preserve"> Andrés</w:t>
       </w:r>
+      <w:r>
+        <w:rPr>
+          <w:lang w:val="es-ES"/>
+        </w:rPr>
+        <w:t xml:space="preserve"> y su respectivo Merge</w:t>
+      </w:r>
     </w:p>
     <w:p>
       <w:pPr>
@@ -1124,13 +1130,93 @@
           <w:lang w:val="es-ES"/>
         </w:rPr>
       </w:pPr>
-    </w:p>
-    <w:p>
-      <w:pPr>
-        <w:rPr>
-          <w:lang w:val="es-ES"/>
-        </w:rPr>
-      </w:pPr>
+      <w:r>
+        <w:rPr>
+          <w:noProof/>
+        </w:rPr>
+        <w:drawing>
+          <wp:inline distT="0" distB="0" distL="0" distR="0" wp14:anchorId="069FE7D8" wp14:editId="411B3472">
+            <wp:extent cx="3810000" cy="1578145"/>
+            <wp:effectExtent l="0" t="0" r="0" b="3175"/>
+            <wp:docPr id="3" name="Imagen 3" descr="Texto&#10;&#10;Descripción generada automáticamente"/>
+            <wp:cNvGraphicFramePr>
+              <a:graphicFrameLocks xmlns:a="http://schemas.openxmlformats.org/drawingml/2006/main" noChangeAspect="1"/>
+            </wp:cNvGraphicFramePr>
+            <a:graphic xmlns:a="http://schemas.openxmlformats.org/drawingml/2006/main">
+              <a:graphicData uri="http://schemas.openxmlformats.org/drawingml/2006/picture">
+                <pic:pic xmlns:pic="http://schemas.openxmlformats.org/drawingml/2006/picture">
+                  <pic:nvPicPr>
+                    <pic:cNvPr id="3" name="Imagen 3" descr="Texto&#10;&#10;Descripción generada automáticamente"/>
+                    <pic:cNvPicPr/>
+                  </pic:nvPicPr>
+                  <pic:blipFill>
+                    <a:blip r:embed="rId11"/>
+                    <a:stretch>
+                      <a:fillRect/>
+                    </a:stretch>
+                  </pic:blipFill>
+                  <pic:spPr>
+                    <a:xfrm>
+                      <a:off x="0" y="0"/>
+                      <a:ext cx="3817948" cy="1581437"/>
+                    </a:xfrm>
+                    <a:prstGeom prst="rect">
+                      <a:avLst/>
+                    </a:prstGeom>
+                  </pic:spPr>
+                </pic:pic>
+              </a:graphicData>
+            </a:graphic>
+          </wp:inline>
+        </w:drawing>
+      </w:r>
+    </w:p>
+    <w:p>
+      <w:pPr>
+        <w:rPr>
+          <w:lang w:val="es-ES"/>
+        </w:rPr>
+      </w:pPr>
+      <w:r>
+        <w:rPr>
+          <w:noProof/>
+        </w:rPr>
+        <w:drawing>
+          <wp:inline distT="0" distB="0" distL="0" distR="0" wp14:anchorId="2CEB5BB6" wp14:editId="2482DD2D">
+            <wp:extent cx="3857625" cy="1590773"/>
+            <wp:effectExtent l="0" t="0" r="0" b="9525"/>
+            <wp:docPr id="4" name="Imagen 4" descr="Texto&#10;&#10;Descripción generada automáticamente"/>
+            <wp:cNvGraphicFramePr>
+              <a:graphicFrameLocks xmlns:a="http://schemas.openxmlformats.org/drawingml/2006/main" noChangeAspect="1"/>
+            </wp:cNvGraphicFramePr>
+            <a:graphic xmlns:a="http://schemas.openxmlformats.org/drawingml/2006/main">
+              <a:graphicData uri="http://schemas.openxmlformats.org/drawingml/2006/picture">
+                <pic:pic xmlns:pic="http://schemas.openxmlformats.org/drawingml/2006/picture">
+                  <pic:nvPicPr>
+                    <pic:cNvPr id="4" name="Imagen 4" descr="Texto&#10;&#10;Descripción generada automáticamente"/>
+                    <pic:cNvPicPr/>
+                  </pic:nvPicPr>
+                  <pic:blipFill>
+                    <a:blip r:embed="rId12"/>
+                    <a:stretch>
+                      <a:fillRect/>
+                    </a:stretch>
+                  </pic:blipFill>
+                  <pic:spPr>
+                    <a:xfrm>
+                      <a:off x="0" y="0"/>
+                      <a:ext cx="3869936" cy="1595850"/>
+                    </a:xfrm>
+                    <a:prstGeom prst="rect">
+                      <a:avLst/>
+                    </a:prstGeom>
+                  </pic:spPr>
+                </pic:pic>
+              </a:graphicData>
+            </a:graphic>
+          </wp:inline>
+        </w:drawing>
+      </w:r>
     </w:p>
     <w:p>
       <w:pPr>
@@ -1162,7 +1248,7 @@
           <w:lang w:val="es-ES"/>
         </w:rPr>
       </w:pPr>
-      <w:hyperlink r:id="rId11" w:history="1">
+      <w:hyperlink r:id="rId13" w:history="1">
         <w:r>
           <w:rPr>
             <w:rStyle w:val="Hipervnculo"/>
@@ -1195,7 +1281,7 @@
           <w:lang w:val="es-ES"/>
         </w:rPr>
       </w:pPr>
-      <w:hyperlink r:id="rId12" w:history="1">
+      <w:hyperlink r:id="rId14" w:history="1">
         <w:r>
           <w:rPr>
             <w:rStyle w:val="Hipervnculo"/>
@@ -1745,7 +1831,6 @@
           <w:b w:val="0"/>
           <w:lang w:val="es-ES"/>
         </w:rPr>
-        <w:lastRenderedPageBreak/>
         <w:t>Ingeniero Electrónico, vinculado laboralmente en una entidad estatal cómo administrador de red, infraestructura y seguridad informática, con conocimientos básicos de programación en lenguajes cómo ASM, C, C++, VB, Python, Java, JS, PHP y con dominio en el uso de diferentes herramientas y entornos de programación tales cómo Sublime Text, Atom, Netbeans y Visual Studio Code, entre otros. Se cuenta con la expectativa en la Misión TIC 2022 de fortalecer conocimientos, habilidades y destrezas en el interesante mundo del desarrollo de software y generar aportes significativos al progreso tecnológico del País.</w:t>
       </w:r>
     </w:p>
@@ -1843,9 +1928,9 @@
       </w:pPr>
     </w:p>
     <w:sectPr>
-      <w:headerReference w:type="default" r:id="rId13"/>
-      <w:headerReference w:type="first" r:id="rId14"/>
-      <w:footerReference w:type="first" r:id="rId15"/>
+      <w:headerReference w:type="default" r:id="rId15"/>
+      <w:headerReference w:type="first" r:id="rId16"/>
+      <w:footerReference w:type="first" r:id="rId17"/>
       <w:pgSz w:w="12240" w:h="15840"/>
       <w:pgMar w:top="1080" w:right="1440" w:bottom="1080" w:left="1440" w:header="0" w:footer="720" w:gutter="0"/>
       <w:pgNumType w:start="0"/>

</xml_diff>

<commit_message>
Modificación presentación Ma. Isabel
</commit_message>
<xml_diff>
--- a/Sprint1_Equipo_Soluweb.docx
+++ b/Sprint1_Equipo_Soluweb.docx
@@ -1,6 +1,6 @@
 
 <file path=word/document.xml><?xml version="1.0" encoding="utf-8"?>
-<w:document xmlns:wpc="http://schemas.microsoft.com/office/word/2010/wordprocessingCanvas" xmlns:cx="http://schemas.microsoft.com/office/drawing/2014/chartex" xmlns:mc="http://schemas.openxmlformats.org/markup-compatibility/2006" xmlns:o="urn:schemas-microsoft-com:office:office" xmlns:r="http://schemas.openxmlformats.org/officeDocument/2006/relationships" xmlns:m="http://schemas.openxmlformats.org/officeDocument/2006/math" xmlns:v="urn:schemas-microsoft-com:vml" xmlns:wp14="http://schemas.microsoft.com/office/word/2010/wordprocessingDrawing" xmlns:wp="http://schemas.openxmlformats.org/drawingml/2006/wordprocessingDrawing" xmlns:w10="urn:schemas-microsoft-com:office:word" xmlns:w="http://schemas.openxmlformats.org/wordprocessingml/2006/main" xmlns:w14="http://schemas.microsoft.com/office/word/2010/wordml" xmlns:w15="http://schemas.microsoft.com/office/word/2012/wordml" xmlns:w16se="http://schemas.microsoft.com/office/word/2015/wordml/symex" xmlns:wpg="http://schemas.microsoft.com/office/word/2010/wordprocessingGroup" xmlns:wpi="http://schemas.microsoft.com/office/word/2010/wordprocessingInk" xmlns:wne="http://schemas.microsoft.com/office/word/2006/wordml" xmlns:wps="http://schemas.microsoft.com/office/word/2010/wordprocessingShape" mc:Ignorable="w14 w15 w16se wp14">
+<w:document xmlns:wpc="http://schemas.microsoft.com/office/word/2010/wordprocessingCanvas" xmlns:cx="http://schemas.microsoft.com/office/drawing/2014/chartex" xmlns:cx1="http://schemas.microsoft.com/office/drawing/2015/9/8/chartex" xmlns:cx2="http://schemas.microsoft.com/office/drawing/2015/10/21/chartex" xmlns:cx3="http://schemas.microsoft.com/office/drawing/2016/5/9/chartex" xmlns:cx4="http://schemas.microsoft.com/office/drawing/2016/5/10/chartex" xmlns:cx5="http://schemas.microsoft.com/office/drawing/2016/5/11/chartex" xmlns:cx6="http://schemas.microsoft.com/office/drawing/2016/5/12/chartex" xmlns:cx7="http://schemas.microsoft.com/office/drawing/2016/5/13/chartex" xmlns:cx8="http://schemas.microsoft.com/office/drawing/2016/5/14/chartex" xmlns:mc="http://schemas.openxmlformats.org/markup-compatibility/2006" xmlns:aink="http://schemas.microsoft.com/office/drawing/2016/ink" xmlns:am3d="http://schemas.microsoft.com/office/drawing/2017/model3d" xmlns:o="urn:schemas-microsoft-com:office:office" xmlns:r="http://schemas.openxmlformats.org/officeDocument/2006/relationships" xmlns:m="http://schemas.openxmlformats.org/officeDocument/2006/math" xmlns:v="urn:schemas-microsoft-com:vml" xmlns:wp14="http://schemas.microsoft.com/office/word/2010/wordprocessingDrawing" xmlns:wp="http://schemas.openxmlformats.org/drawingml/2006/wordprocessingDrawing" xmlns:w10="urn:schemas-microsoft-com:office:word" xmlns:w="http://schemas.openxmlformats.org/wordprocessingml/2006/main" xmlns:w14="http://schemas.microsoft.com/office/word/2010/wordml" xmlns:w15="http://schemas.microsoft.com/office/word/2012/wordml" xmlns:w16cex="http://schemas.microsoft.com/office/word/2018/wordml/cex" xmlns:w16cid="http://schemas.microsoft.com/office/word/2016/wordml/cid" xmlns:w16="http://schemas.microsoft.com/office/word/2018/wordml" xmlns:w16sdtdh="http://schemas.microsoft.com/office/word/2020/wordml/sdtdatahash" xmlns:w16se="http://schemas.microsoft.com/office/word/2015/wordml/symex" xmlns:wpg="http://schemas.microsoft.com/office/word/2010/wordprocessingGroup" xmlns:wpi="http://schemas.microsoft.com/office/word/2010/wordprocessingInk" xmlns:wne="http://schemas.microsoft.com/office/word/2006/wordml" xmlns:wps="http://schemas.microsoft.com/office/word/2010/wordprocessingShape" mc:Ignorable="w14 w15 w16se w16cid w16 w16cex w16sdtdh wp14">
   <w:background w:color="FFFFFF"/>
   <w:body>
     <w:p>
@@ -1642,7 +1642,11 @@
           <w:lang w:val="es-ES"/>
         </w:rPr>
       </w:pPr>
-      <w:r>
+    </w:p>
+    <w:p>
+      <w:pPr>
+        <w:spacing w:before="0" w:line="240" w:lineRule="auto"/>
+        <w:jc w:val="both"/>
         <w:rPr>
           <w:rStyle w:val="Ttulodellibro"/>
           <w:b w:val="0"/>
@@ -1651,6 +1655,45 @@
           <w:szCs w:val="24"/>
           <w:lang w:val="es-ES"/>
         </w:rPr>
+      </w:pPr>
+    </w:p>
+    <w:p>
+      <w:pPr>
+        <w:spacing w:before="0" w:line="240" w:lineRule="auto"/>
+        <w:jc w:val="both"/>
+        <w:rPr>
+          <w:rStyle w:val="Ttulodellibro"/>
+          <w:b w:val="0"/>
+          <w:color w:val="F79646" w:themeColor="accent6"/>
+          <w:sz w:val="24"/>
+          <w:szCs w:val="24"/>
+          <w:lang w:val="es-ES"/>
+        </w:rPr>
+      </w:pPr>
+    </w:p>
+    <w:p>
+      <w:pPr>
+        <w:spacing w:before="0" w:line="240" w:lineRule="auto"/>
+        <w:jc w:val="both"/>
+        <w:rPr>
+          <w:rStyle w:val="Ttulodellibro"/>
+          <w:b w:val="0"/>
+          <w:color w:val="F79646" w:themeColor="accent6"/>
+          <w:sz w:val="24"/>
+          <w:szCs w:val="24"/>
+          <w:lang w:val="es-ES"/>
+        </w:rPr>
+      </w:pPr>
+      <w:r>
+        <w:rPr>
+          <w:rStyle w:val="Ttulodellibro"/>
+          <w:b w:val="0"/>
+          <w:color w:val="F79646" w:themeColor="accent6"/>
+          <w:sz w:val="24"/>
+          <w:szCs w:val="24"/>
+          <w:lang w:val="es-ES"/>
+        </w:rPr>
+        <w:lastRenderedPageBreak/>
         <w:t>María Isabel Escobar Álvarez</w:t>
       </w:r>
     </w:p>
@@ -1754,7 +1797,6 @@
         <w:rPr>
           <w:lang w:val="es-ES"/>
         </w:rPr>
-        <w:lastRenderedPageBreak/>
         <w:t>Creación de Rama de Historia de Usuario del Integrante Carlos Andrés y su respectivo Merge</w:t>
       </w:r>
     </w:p>
@@ -1994,6 +2036,7 @@
           <w:noProof/>
           <w:lang w:val="es-CO"/>
         </w:rPr>
+        <w:lastRenderedPageBreak/>
         <w:drawing>
           <wp:inline distT="0" distB="0" distL="0" distR="0" wp14:anchorId="37969563" wp14:editId="26EDCF02">
             <wp:extent cx="5449060" cy="981212"/>
@@ -2093,8 +2136,6 @@
           </wp:inline>
         </w:drawing>
       </w:r>
-      <w:bookmarkStart w:id="13" w:name="_GoBack"/>
-      <w:bookmarkEnd w:id="13"/>
     </w:p>
     <w:p>
       <w:pPr>
@@ -2235,7 +2276,7 @@
 </file>
 
 <file path=word/endnotes.xml><?xml version="1.0" encoding="utf-8"?>
-<w:endnotes xmlns:wpc="http://schemas.microsoft.com/office/word/2010/wordprocessingCanvas" xmlns:cx="http://schemas.microsoft.com/office/drawing/2014/chartex" xmlns:mc="http://schemas.openxmlformats.org/markup-compatibility/2006" xmlns:o="urn:schemas-microsoft-com:office:office" xmlns:r="http://schemas.openxmlformats.org/officeDocument/2006/relationships" xmlns:m="http://schemas.openxmlformats.org/officeDocument/2006/math" xmlns:v="urn:schemas-microsoft-com:vml" xmlns:wp14="http://schemas.microsoft.com/office/word/2010/wordprocessingDrawing" xmlns:wp="http://schemas.openxmlformats.org/drawingml/2006/wordprocessingDrawing" xmlns:w10="urn:schemas-microsoft-com:office:word" xmlns:w="http://schemas.openxmlformats.org/wordprocessingml/2006/main" xmlns:w14="http://schemas.microsoft.com/office/word/2010/wordml" xmlns:w15="http://schemas.microsoft.com/office/word/2012/wordml" xmlns:w16se="http://schemas.microsoft.com/office/word/2015/wordml/symex" xmlns:wpg="http://schemas.microsoft.com/office/word/2010/wordprocessingGroup" xmlns:wpi="http://schemas.microsoft.com/office/word/2010/wordprocessingInk" xmlns:wne="http://schemas.microsoft.com/office/word/2006/wordml" xmlns:wps="http://schemas.microsoft.com/office/word/2010/wordprocessingShape" mc:Ignorable="w14 w15 w16se wp14">
+<w:endnotes xmlns:wpc="http://schemas.microsoft.com/office/word/2010/wordprocessingCanvas" xmlns:cx="http://schemas.microsoft.com/office/drawing/2014/chartex" xmlns:cx1="http://schemas.microsoft.com/office/drawing/2015/9/8/chartex" xmlns:cx2="http://schemas.microsoft.com/office/drawing/2015/10/21/chartex" xmlns:cx3="http://schemas.microsoft.com/office/drawing/2016/5/9/chartex" xmlns:cx4="http://schemas.microsoft.com/office/drawing/2016/5/10/chartex" xmlns:cx5="http://schemas.microsoft.com/office/drawing/2016/5/11/chartex" xmlns:cx6="http://schemas.microsoft.com/office/drawing/2016/5/12/chartex" xmlns:cx7="http://schemas.microsoft.com/office/drawing/2016/5/13/chartex" xmlns:cx8="http://schemas.microsoft.com/office/drawing/2016/5/14/chartex" xmlns:mc="http://schemas.openxmlformats.org/markup-compatibility/2006" xmlns:aink="http://schemas.microsoft.com/office/drawing/2016/ink" xmlns:am3d="http://schemas.microsoft.com/office/drawing/2017/model3d" xmlns:o="urn:schemas-microsoft-com:office:office" xmlns:r="http://schemas.openxmlformats.org/officeDocument/2006/relationships" xmlns:m="http://schemas.openxmlformats.org/officeDocument/2006/math" xmlns:v="urn:schemas-microsoft-com:vml" xmlns:wp14="http://schemas.microsoft.com/office/word/2010/wordprocessingDrawing" xmlns:wp="http://schemas.openxmlformats.org/drawingml/2006/wordprocessingDrawing" xmlns:w10="urn:schemas-microsoft-com:office:word" xmlns:w="http://schemas.openxmlformats.org/wordprocessingml/2006/main" xmlns:w14="http://schemas.microsoft.com/office/word/2010/wordml" xmlns:w15="http://schemas.microsoft.com/office/word/2012/wordml" xmlns:w16cex="http://schemas.microsoft.com/office/word/2018/wordml/cex" xmlns:w16cid="http://schemas.microsoft.com/office/word/2016/wordml/cid" xmlns:w16="http://schemas.microsoft.com/office/word/2018/wordml" xmlns:w16sdtdh="http://schemas.microsoft.com/office/word/2020/wordml/sdtdatahash" xmlns:w16se="http://schemas.microsoft.com/office/word/2015/wordml/symex" xmlns:wpg="http://schemas.microsoft.com/office/word/2010/wordprocessingGroup" xmlns:wpi="http://schemas.microsoft.com/office/word/2010/wordprocessingInk" xmlns:wne="http://schemas.microsoft.com/office/word/2006/wordml" xmlns:wps="http://schemas.microsoft.com/office/word/2010/wordprocessingShape" mc:Ignorable="w14 w15 w16se w16cid w16 w16cex w16sdtdh wp14">
   <w:endnote w:type="separator" w:id="-1">
     <w:p>
       <w:pPr>
@@ -2260,7 +2301,7 @@
 </file>
 
 <file path=word/footer1.xml><?xml version="1.0" encoding="utf-8"?>
-<w:ftr xmlns:wpc="http://schemas.microsoft.com/office/word/2010/wordprocessingCanvas" xmlns:cx="http://schemas.microsoft.com/office/drawing/2014/chartex" xmlns:mc="http://schemas.openxmlformats.org/markup-compatibility/2006" xmlns:o="urn:schemas-microsoft-com:office:office" xmlns:r="http://schemas.openxmlformats.org/officeDocument/2006/relationships" xmlns:m="http://schemas.openxmlformats.org/officeDocument/2006/math" xmlns:v="urn:schemas-microsoft-com:vml" xmlns:wp14="http://schemas.microsoft.com/office/word/2010/wordprocessingDrawing" xmlns:wp="http://schemas.openxmlformats.org/drawingml/2006/wordprocessingDrawing" xmlns:w10="urn:schemas-microsoft-com:office:word" xmlns:w="http://schemas.openxmlformats.org/wordprocessingml/2006/main" xmlns:w14="http://schemas.microsoft.com/office/word/2010/wordml" xmlns:w15="http://schemas.microsoft.com/office/word/2012/wordml" xmlns:w16se="http://schemas.microsoft.com/office/word/2015/wordml/symex" xmlns:wpg="http://schemas.microsoft.com/office/word/2010/wordprocessingGroup" xmlns:wpi="http://schemas.microsoft.com/office/word/2010/wordprocessingInk" xmlns:wne="http://schemas.microsoft.com/office/word/2006/wordml" xmlns:wps="http://schemas.microsoft.com/office/word/2010/wordprocessingShape" mc:Ignorable="w14 w15 w16se wp14">
+<w:ftr xmlns:wpc="http://schemas.microsoft.com/office/word/2010/wordprocessingCanvas" xmlns:cx="http://schemas.microsoft.com/office/drawing/2014/chartex" xmlns:cx1="http://schemas.microsoft.com/office/drawing/2015/9/8/chartex" xmlns:cx2="http://schemas.microsoft.com/office/drawing/2015/10/21/chartex" xmlns:cx3="http://schemas.microsoft.com/office/drawing/2016/5/9/chartex" xmlns:cx4="http://schemas.microsoft.com/office/drawing/2016/5/10/chartex" xmlns:cx5="http://schemas.microsoft.com/office/drawing/2016/5/11/chartex" xmlns:cx6="http://schemas.microsoft.com/office/drawing/2016/5/12/chartex" xmlns:cx7="http://schemas.microsoft.com/office/drawing/2016/5/13/chartex" xmlns:cx8="http://schemas.microsoft.com/office/drawing/2016/5/14/chartex" xmlns:mc="http://schemas.openxmlformats.org/markup-compatibility/2006" xmlns:aink="http://schemas.microsoft.com/office/drawing/2016/ink" xmlns:am3d="http://schemas.microsoft.com/office/drawing/2017/model3d" xmlns:o="urn:schemas-microsoft-com:office:office" xmlns:r="http://schemas.openxmlformats.org/officeDocument/2006/relationships" xmlns:m="http://schemas.openxmlformats.org/officeDocument/2006/math" xmlns:v="urn:schemas-microsoft-com:vml" xmlns:wp14="http://schemas.microsoft.com/office/word/2010/wordprocessingDrawing" xmlns:wp="http://schemas.openxmlformats.org/drawingml/2006/wordprocessingDrawing" xmlns:w10="urn:schemas-microsoft-com:office:word" xmlns:w="http://schemas.openxmlformats.org/wordprocessingml/2006/main" xmlns:w14="http://schemas.microsoft.com/office/word/2010/wordml" xmlns:w15="http://schemas.microsoft.com/office/word/2012/wordml" xmlns:w16cex="http://schemas.microsoft.com/office/word/2018/wordml/cex" xmlns:w16cid="http://schemas.microsoft.com/office/word/2016/wordml/cid" xmlns:w16="http://schemas.microsoft.com/office/word/2018/wordml" xmlns:w16sdtdh="http://schemas.microsoft.com/office/word/2020/wordml/sdtdatahash" xmlns:w16se="http://schemas.microsoft.com/office/word/2015/wordml/symex" xmlns:wpg="http://schemas.microsoft.com/office/word/2010/wordprocessingGroup" xmlns:wpi="http://schemas.microsoft.com/office/word/2010/wordprocessingInk" xmlns:wne="http://schemas.microsoft.com/office/word/2006/wordml" xmlns:wps="http://schemas.microsoft.com/office/word/2010/wordprocessingShape" mc:Ignorable="w14 w15 w16se w16cid w16 w16cex w16sdtdh wp14">
   <w:p>
     <w:pPr>
       <w:pBdr>
@@ -2276,7 +2317,7 @@
 </file>
 
 <file path=word/footnotes.xml><?xml version="1.0" encoding="utf-8"?>
-<w:footnotes xmlns:wpc="http://schemas.microsoft.com/office/word/2010/wordprocessingCanvas" xmlns:cx="http://schemas.microsoft.com/office/drawing/2014/chartex" xmlns:mc="http://schemas.openxmlformats.org/markup-compatibility/2006" xmlns:o="urn:schemas-microsoft-com:office:office" xmlns:r="http://schemas.openxmlformats.org/officeDocument/2006/relationships" xmlns:m="http://schemas.openxmlformats.org/officeDocument/2006/math" xmlns:v="urn:schemas-microsoft-com:vml" xmlns:wp14="http://schemas.microsoft.com/office/word/2010/wordprocessingDrawing" xmlns:wp="http://schemas.openxmlformats.org/drawingml/2006/wordprocessingDrawing" xmlns:w10="urn:schemas-microsoft-com:office:word" xmlns:w="http://schemas.openxmlformats.org/wordprocessingml/2006/main" xmlns:w14="http://schemas.microsoft.com/office/word/2010/wordml" xmlns:w15="http://schemas.microsoft.com/office/word/2012/wordml" xmlns:w16se="http://schemas.microsoft.com/office/word/2015/wordml/symex" xmlns:wpg="http://schemas.microsoft.com/office/word/2010/wordprocessingGroup" xmlns:wpi="http://schemas.microsoft.com/office/word/2010/wordprocessingInk" xmlns:wne="http://schemas.microsoft.com/office/word/2006/wordml" xmlns:wps="http://schemas.microsoft.com/office/word/2010/wordprocessingShape" mc:Ignorable="w14 w15 w16se wp14">
+<w:footnotes xmlns:wpc="http://schemas.microsoft.com/office/word/2010/wordprocessingCanvas" xmlns:cx="http://schemas.microsoft.com/office/drawing/2014/chartex" xmlns:cx1="http://schemas.microsoft.com/office/drawing/2015/9/8/chartex" xmlns:cx2="http://schemas.microsoft.com/office/drawing/2015/10/21/chartex" xmlns:cx3="http://schemas.microsoft.com/office/drawing/2016/5/9/chartex" xmlns:cx4="http://schemas.microsoft.com/office/drawing/2016/5/10/chartex" xmlns:cx5="http://schemas.microsoft.com/office/drawing/2016/5/11/chartex" xmlns:cx6="http://schemas.microsoft.com/office/drawing/2016/5/12/chartex" xmlns:cx7="http://schemas.microsoft.com/office/drawing/2016/5/13/chartex" xmlns:cx8="http://schemas.microsoft.com/office/drawing/2016/5/14/chartex" xmlns:mc="http://schemas.openxmlformats.org/markup-compatibility/2006" xmlns:aink="http://schemas.microsoft.com/office/drawing/2016/ink" xmlns:am3d="http://schemas.microsoft.com/office/drawing/2017/model3d" xmlns:o="urn:schemas-microsoft-com:office:office" xmlns:r="http://schemas.openxmlformats.org/officeDocument/2006/relationships" xmlns:m="http://schemas.openxmlformats.org/officeDocument/2006/math" xmlns:v="urn:schemas-microsoft-com:vml" xmlns:wp14="http://schemas.microsoft.com/office/word/2010/wordprocessingDrawing" xmlns:wp="http://schemas.openxmlformats.org/drawingml/2006/wordprocessingDrawing" xmlns:w10="urn:schemas-microsoft-com:office:word" xmlns:w="http://schemas.openxmlformats.org/wordprocessingml/2006/main" xmlns:w14="http://schemas.microsoft.com/office/word/2010/wordml" xmlns:w15="http://schemas.microsoft.com/office/word/2012/wordml" xmlns:w16cex="http://schemas.microsoft.com/office/word/2018/wordml/cex" xmlns:w16cid="http://schemas.microsoft.com/office/word/2016/wordml/cid" xmlns:w16="http://schemas.microsoft.com/office/word/2018/wordml" xmlns:w16sdtdh="http://schemas.microsoft.com/office/word/2020/wordml/sdtdatahash" xmlns:w16se="http://schemas.microsoft.com/office/word/2015/wordml/symex" xmlns:wpg="http://schemas.microsoft.com/office/word/2010/wordprocessingGroup" xmlns:wpi="http://schemas.microsoft.com/office/word/2010/wordprocessingInk" xmlns:wne="http://schemas.microsoft.com/office/word/2006/wordml" xmlns:wps="http://schemas.microsoft.com/office/word/2010/wordprocessingShape" mc:Ignorable="w14 w15 w16se w16cid w16 w16cex w16sdtdh wp14">
   <w:footnote w:type="separator" w:id="-1">
     <w:p>
       <w:pPr>
@@ -2301,7 +2342,7 @@
 </file>
 
 <file path=word/header1.xml><?xml version="1.0" encoding="utf-8"?>
-<w:hdr xmlns:wpc="http://schemas.microsoft.com/office/word/2010/wordprocessingCanvas" xmlns:cx="http://schemas.microsoft.com/office/drawing/2014/chartex" xmlns:mc="http://schemas.openxmlformats.org/markup-compatibility/2006" xmlns:o="urn:schemas-microsoft-com:office:office" xmlns:r="http://schemas.openxmlformats.org/officeDocument/2006/relationships" xmlns:m="http://schemas.openxmlformats.org/officeDocument/2006/math" xmlns:v="urn:schemas-microsoft-com:vml" xmlns:wp14="http://schemas.microsoft.com/office/word/2010/wordprocessingDrawing" xmlns:wp="http://schemas.openxmlformats.org/drawingml/2006/wordprocessingDrawing" xmlns:w10="urn:schemas-microsoft-com:office:word" xmlns:w="http://schemas.openxmlformats.org/wordprocessingml/2006/main" xmlns:w14="http://schemas.microsoft.com/office/word/2010/wordml" xmlns:w15="http://schemas.microsoft.com/office/word/2012/wordml" xmlns:w16se="http://schemas.microsoft.com/office/word/2015/wordml/symex" xmlns:wpg="http://schemas.microsoft.com/office/word/2010/wordprocessingGroup" xmlns:wpi="http://schemas.microsoft.com/office/word/2010/wordprocessingInk" xmlns:wne="http://schemas.microsoft.com/office/word/2006/wordml" xmlns:wps="http://schemas.microsoft.com/office/word/2010/wordprocessingShape" mc:Ignorable="w14 w15 w16se wp14">
+<w:hdr xmlns:wpc="http://schemas.microsoft.com/office/word/2010/wordprocessingCanvas" xmlns:cx="http://schemas.microsoft.com/office/drawing/2014/chartex" xmlns:cx1="http://schemas.microsoft.com/office/drawing/2015/9/8/chartex" xmlns:cx2="http://schemas.microsoft.com/office/drawing/2015/10/21/chartex" xmlns:cx3="http://schemas.microsoft.com/office/drawing/2016/5/9/chartex" xmlns:cx4="http://schemas.microsoft.com/office/drawing/2016/5/10/chartex" xmlns:cx5="http://schemas.microsoft.com/office/drawing/2016/5/11/chartex" xmlns:cx6="http://schemas.microsoft.com/office/drawing/2016/5/12/chartex" xmlns:cx7="http://schemas.microsoft.com/office/drawing/2016/5/13/chartex" xmlns:cx8="http://schemas.microsoft.com/office/drawing/2016/5/14/chartex" xmlns:mc="http://schemas.openxmlformats.org/markup-compatibility/2006" xmlns:aink="http://schemas.microsoft.com/office/drawing/2016/ink" xmlns:am3d="http://schemas.microsoft.com/office/drawing/2017/model3d" xmlns:o="urn:schemas-microsoft-com:office:office" xmlns:r="http://schemas.openxmlformats.org/officeDocument/2006/relationships" xmlns:m="http://schemas.openxmlformats.org/officeDocument/2006/math" xmlns:v="urn:schemas-microsoft-com:vml" xmlns:wp14="http://schemas.microsoft.com/office/word/2010/wordprocessingDrawing" xmlns:wp="http://schemas.openxmlformats.org/drawingml/2006/wordprocessingDrawing" xmlns:w10="urn:schemas-microsoft-com:office:word" xmlns:w="http://schemas.openxmlformats.org/wordprocessingml/2006/main" xmlns:w14="http://schemas.microsoft.com/office/word/2010/wordml" xmlns:w15="http://schemas.microsoft.com/office/word/2012/wordml" xmlns:w16cex="http://schemas.microsoft.com/office/word/2018/wordml/cex" xmlns:w16cid="http://schemas.microsoft.com/office/word/2016/wordml/cid" xmlns:w16="http://schemas.microsoft.com/office/word/2018/wordml" xmlns:w16sdtdh="http://schemas.microsoft.com/office/word/2020/wordml/sdtdatahash" xmlns:w16se="http://schemas.microsoft.com/office/word/2015/wordml/symex" xmlns:wpg="http://schemas.microsoft.com/office/word/2010/wordprocessingGroup" xmlns:wpi="http://schemas.microsoft.com/office/word/2010/wordprocessingInk" xmlns:wne="http://schemas.microsoft.com/office/word/2006/wordml" xmlns:wps="http://schemas.microsoft.com/office/word/2010/wordprocessingShape" mc:Ignorable="w14 w15 w16se w16cid w16 w16cex w16sdtdh wp14">
   <w:p>
     <w:pPr>
       <w:pStyle w:val="Subttulo"/>
@@ -2315,8 +2356,8 @@
       <w:spacing w:before="600"/>
       <w:jc w:val="right"/>
     </w:pPr>
-    <w:bookmarkStart w:id="14" w:name="_9nvcibv3gama" w:colFirst="0" w:colLast="0"/>
-    <w:bookmarkEnd w:id="14"/>
+    <w:bookmarkStart w:id="13" w:name="_9nvcibv3gama" w:colFirst="0" w:colLast="0"/>
+    <w:bookmarkEnd w:id="13"/>
     <w:r>
       <w:rPr>
         <w:color w:val="000000"/>
@@ -2412,7 +2453,7 @@
 </file>
 
 <file path=word/header2.xml><?xml version="1.0" encoding="utf-8"?>
-<w:hdr xmlns:wpc="http://schemas.microsoft.com/office/word/2010/wordprocessingCanvas" xmlns:cx="http://schemas.microsoft.com/office/drawing/2014/chartex" xmlns:mc="http://schemas.openxmlformats.org/markup-compatibility/2006" xmlns:o="urn:schemas-microsoft-com:office:office" xmlns:r="http://schemas.openxmlformats.org/officeDocument/2006/relationships" xmlns:m="http://schemas.openxmlformats.org/officeDocument/2006/math" xmlns:v="urn:schemas-microsoft-com:vml" xmlns:wp14="http://schemas.microsoft.com/office/word/2010/wordprocessingDrawing" xmlns:wp="http://schemas.openxmlformats.org/drawingml/2006/wordprocessingDrawing" xmlns:w10="urn:schemas-microsoft-com:office:word" xmlns:w="http://schemas.openxmlformats.org/wordprocessingml/2006/main" xmlns:w14="http://schemas.microsoft.com/office/word/2010/wordml" xmlns:w15="http://schemas.microsoft.com/office/word/2012/wordml" xmlns:w16se="http://schemas.microsoft.com/office/word/2015/wordml/symex" xmlns:wpg="http://schemas.microsoft.com/office/word/2010/wordprocessingGroup" xmlns:wpi="http://schemas.microsoft.com/office/word/2010/wordprocessingInk" xmlns:wne="http://schemas.microsoft.com/office/word/2006/wordml" xmlns:wps="http://schemas.microsoft.com/office/word/2010/wordprocessingShape" mc:Ignorable="w14 w15 w16se wp14">
+<w:hdr xmlns:wpc="http://schemas.microsoft.com/office/word/2010/wordprocessingCanvas" xmlns:cx="http://schemas.microsoft.com/office/drawing/2014/chartex" xmlns:cx1="http://schemas.microsoft.com/office/drawing/2015/9/8/chartex" xmlns:cx2="http://schemas.microsoft.com/office/drawing/2015/10/21/chartex" xmlns:cx3="http://schemas.microsoft.com/office/drawing/2016/5/9/chartex" xmlns:cx4="http://schemas.microsoft.com/office/drawing/2016/5/10/chartex" xmlns:cx5="http://schemas.microsoft.com/office/drawing/2016/5/11/chartex" xmlns:cx6="http://schemas.microsoft.com/office/drawing/2016/5/12/chartex" xmlns:cx7="http://schemas.microsoft.com/office/drawing/2016/5/13/chartex" xmlns:cx8="http://schemas.microsoft.com/office/drawing/2016/5/14/chartex" xmlns:mc="http://schemas.openxmlformats.org/markup-compatibility/2006" xmlns:aink="http://schemas.microsoft.com/office/drawing/2016/ink" xmlns:am3d="http://schemas.microsoft.com/office/drawing/2017/model3d" xmlns:o="urn:schemas-microsoft-com:office:office" xmlns:r="http://schemas.openxmlformats.org/officeDocument/2006/relationships" xmlns:m="http://schemas.openxmlformats.org/officeDocument/2006/math" xmlns:v="urn:schemas-microsoft-com:vml" xmlns:wp14="http://schemas.microsoft.com/office/word/2010/wordprocessingDrawing" xmlns:wp="http://schemas.openxmlformats.org/drawingml/2006/wordprocessingDrawing" xmlns:w10="urn:schemas-microsoft-com:office:word" xmlns:w="http://schemas.openxmlformats.org/wordprocessingml/2006/main" xmlns:w14="http://schemas.microsoft.com/office/word/2010/wordml" xmlns:w15="http://schemas.microsoft.com/office/word/2012/wordml" xmlns:w16cex="http://schemas.microsoft.com/office/word/2018/wordml/cex" xmlns:w16cid="http://schemas.microsoft.com/office/word/2016/wordml/cid" xmlns:w16="http://schemas.microsoft.com/office/word/2018/wordml" xmlns:w16sdtdh="http://schemas.microsoft.com/office/word/2020/wordml/sdtdatahash" xmlns:w16se="http://schemas.microsoft.com/office/word/2015/wordml/symex" xmlns:wpg="http://schemas.microsoft.com/office/word/2010/wordprocessingGroup" xmlns:wpi="http://schemas.microsoft.com/office/word/2010/wordprocessingInk" xmlns:wne="http://schemas.microsoft.com/office/word/2006/wordml" xmlns:wps="http://schemas.microsoft.com/office/word/2010/wordprocessingShape" mc:Ignorable="w14 w15 w16se w16cid w16 w16cex w16sdtdh wp14">
   <w:p>
     <w:pPr>
       <w:pBdr>
@@ -2429,7 +2470,7 @@
 </file>
 
 <file path=word/styles.xml><?xml version="1.0" encoding="utf-8"?>
-<w:styles xmlns:mc="http://schemas.openxmlformats.org/markup-compatibility/2006" xmlns:r="http://schemas.openxmlformats.org/officeDocument/2006/relationships" xmlns:w="http://schemas.openxmlformats.org/wordprocessingml/2006/main" xmlns:w14="http://schemas.microsoft.com/office/word/2010/wordml" xmlns:w15="http://schemas.microsoft.com/office/word/2012/wordml" xmlns:w16se="http://schemas.microsoft.com/office/word/2015/wordml/symex" mc:Ignorable="w14 w15 w16se">
+<w:styles xmlns:mc="http://schemas.openxmlformats.org/markup-compatibility/2006" xmlns:r="http://schemas.openxmlformats.org/officeDocument/2006/relationships" xmlns:w="http://schemas.openxmlformats.org/wordprocessingml/2006/main" xmlns:w14="http://schemas.microsoft.com/office/word/2010/wordml" xmlns:w15="http://schemas.microsoft.com/office/word/2012/wordml" xmlns:w16cex="http://schemas.microsoft.com/office/word/2018/wordml/cex" xmlns:w16cid="http://schemas.microsoft.com/office/word/2016/wordml/cid" xmlns:w16="http://schemas.microsoft.com/office/word/2018/wordml" xmlns:w16sdtdh="http://schemas.microsoft.com/office/word/2020/wordml/sdtdatahash" xmlns:w16se="http://schemas.microsoft.com/office/word/2015/wordml/symex" mc:Ignorable="w14 w15 w16se w16cid w16 w16cex w16sdtdh">
   <w:docDefaults>
     <w:rPrDefault>
       <w:rPr>
@@ -2446,7 +2487,7 @@
       </w:pPr>
     </w:pPrDefault>
   </w:docDefaults>
-  <w:latentStyles w:defLockedState="0" w:defUIPriority="99" w:defSemiHidden="0" w:defUnhideWhenUsed="0" w:defQFormat="0" w:count="371">
+  <w:latentStyles w:defLockedState="0" w:defUIPriority="99" w:defSemiHidden="0" w:defUnhideWhenUsed="0" w:defQFormat="0" w:count="376">
     <w:lsdException w:name="Normal" w:uiPriority="0" w:qFormat="1"/>
     <w:lsdException w:name="heading 1" w:uiPriority="9" w:qFormat="1"/>
     <w:lsdException w:name="heading 2" w:semiHidden="1" w:uiPriority="9" w:unhideWhenUsed="1" w:qFormat="1"/>
@@ -2552,7 +2593,6 @@
     <w:lsdException w:name="HTML Sample" w:semiHidden="1" w:unhideWhenUsed="1"/>
     <w:lsdException w:name="HTML Typewriter" w:semiHidden="1" w:unhideWhenUsed="1"/>
     <w:lsdException w:name="HTML Variable" w:semiHidden="1" w:unhideWhenUsed="1"/>
-    <w:lsdException w:name="Normal Table" w:semiHidden="1" w:unhideWhenUsed="1"/>
     <w:lsdException w:name="annotation subject" w:semiHidden="1" w:unhideWhenUsed="1"/>
     <w:lsdException w:name="No List" w:semiHidden="1" w:unhideWhenUsed="1"/>
     <w:lsdException w:name="Outline List 1" w:semiHidden="1" w:unhideWhenUsed="1"/>
@@ -2595,11 +2635,8 @@
     <w:lsdException w:name="Table Contemporary" w:semiHidden="1" w:unhideWhenUsed="1"/>
     <w:lsdException w:name="Table Elegant" w:semiHidden="1" w:unhideWhenUsed="1"/>
     <w:lsdException w:name="Table Professional" w:semiHidden="1" w:unhideWhenUsed="1"/>
-    <w:lsdException w:name="Table Subtle 1" w:semiHidden="1" w:unhideWhenUsed="1"/>
     <w:lsdException w:name="Table Subtle 2" w:semiHidden="1" w:unhideWhenUsed="1"/>
     <w:lsdException w:name="Table Web 1" w:semiHidden="1" w:unhideWhenUsed="1"/>
-    <w:lsdException w:name="Table Web 2" w:semiHidden="1" w:unhideWhenUsed="1"/>
-    <w:lsdException w:name="Table Web 3" w:semiHidden="1" w:unhideWhenUsed="1"/>
     <w:lsdException w:name="Balloon Text" w:semiHidden="1" w:unhideWhenUsed="1"/>
     <w:lsdException w:name="Table Grid" w:uiPriority="39"/>
     <w:lsdException w:name="Table Theme" w:semiHidden="1" w:unhideWhenUsed="1"/>
@@ -2818,6 +2855,11 @@
     <w:lsdException w:name="List Table 5 Dark Accent 6" w:uiPriority="50"/>
     <w:lsdException w:name="List Table 6 Colorful Accent 6" w:uiPriority="51"/>
     <w:lsdException w:name="List Table 7 Colorful Accent 6" w:uiPriority="52"/>
+    <w:lsdException w:name="Mention" w:semiHidden="1" w:unhideWhenUsed="1"/>
+    <w:lsdException w:name="Smart Hyperlink" w:semiHidden="1" w:unhideWhenUsed="1"/>
+    <w:lsdException w:name="Hashtag" w:semiHidden="1" w:unhideWhenUsed="1"/>
+    <w:lsdException w:name="Unresolved Mention" w:semiHidden="1" w:unhideWhenUsed="1"/>
+    <w:lsdException w:name="Smart Link" w:semiHidden="1" w:unhideWhenUsed="1"/>
   </w:latentStyles>
   <w:style w:type="paragraph" w:default="1" w:styleId="Normal">
     <w:name w:val="Normal"/>

</xml_diff>

<commit_message>
Evidencia rama Ma. Isabel
</commit_message>
<xml_diff>
--- a/Sprint1_Equipo_Soluweb.docx
+++ b/Sprint1_Equipo_Soluweb.docx
@@ -2141,6 +2141,70 @@
       <w:pPr>
         <w:jc w:val="center"/>
         <w:rPr>
+          <w:u w:val="single"/>
+          <w:lang w:val="es-ES"/>
+        </w:rPr>
+      </w:pPr>
+      <w:r>
+        <w:rPr>
+          <w:noProof/>
+          <w:u w:val="single"/>
+          <w:lang w:val="es-ES"/>
+        </w:rPr>
+        <w:drawing>
+          <wp:inline distT="0" distB="0" distL="0" distR="0" wp14:anchorId="3A929EEC" wp14:editId="5901C151">
+            <wp:extent cx="5937250" cy="736600"/>
+            <wp:effectExtent l="0" t="0" r="6350" b="6350"/>
+            <wp:docPr id="12" name="Imagen 12"/>
+            <wp:cNvGraphicFramePr>
+              <a:graphicFrameLocks xmlns:a="http://schemas.openxmlformats.org/drawingml/2006/main" noChangeAspect="1"/>
+            </wp:cNvGraphicFramePr>
+            <a:graphic xmlns:a="http://schemas.openxmlformats.org/drawingml/2006/main">
+              <a:graphicData uri="http://schemas.openxmlformats.org/drawingml/2006/picture">
+                <pic:pic xmlns:pic="http://schemas.openxmlformats.org/drawingml/2006/picture">
+                  <pic:nvPicPr>
+                    <pic:cNvPr id="0" name="Picture 1"/>
+                    <pic:cNvPicPr>
+                      <a:picLocks noChangeAspect="1" noChangeArrowheads="1"/>
+                    </pic:cNvPicPr>
+                  </pic:nvPicPr>
+                  <pic:blipFill>
+                    <a:blip r:embed="rId17">
+                      <a:extLst>
+                        <a:ext uri="{28A0092B-C50C-407E-A947-70E740481C1C}">
+                          <a14:useLocalDpi xmlns:a14="http://schemas.microsoft.com/office/drawing/2010/main" val="0"/>
+                        </a:ext>
+                      </a:extLst>
+                    </a:blip>
+                    <a:srcRect/>
+                    <a:stretch>
+                      <a:fillRect/>
+                    </a:stretch>
+                  </pic:blipFill>
+                  <pic:spPr bwMode="auto">
+                    <a:xfrm>
+                      <a:off x="0" y="0"/>
+                      <a:ext cx="5937250" cy="736600"/>
+                    </a:xfrm>
+                    <a:prstGeom prst="rect">
+                      <a:avLst/>
+                    </a:prstGeom>
+                    <a:noFill/>
+                    <a:ln>
+                      <a:noFill/>
+                    </a:ln>
+                  </pic:spPr>
+                </pic:pic>
+              </a:graphicData>
+            </a:graphic>
+          </wp:inline>
+        </w:drawing>
+      </w:r>
+    </w:p>
+    <w:p>
+      <w:pPr>
+        <w:jc w:val="center"/>
+        <w:rPr>
           <w:lang w:val="es-ES"/>
         </w:rPr>
       </w:pPr>
@@ -2227,7 +2291,7 @@
                     <pic:cNvPicPr/>
                   </pic:nvPicPr>
                   <pic:blipFill>
-                    <a:blip r:embed="rId17"/>
+                    <a:blip r:embed="rId18"/>
                     <a:stretch>
                       <a:fillRect/>
                     </a:stretch>
@@ -2262,9 +2326,9 @@
       </w:pPr>
     </w:p>
     <w:sectPr>
-      <w:headerReference w:type="default" r:id="rId18"/>
-      <w:headerReference w:type="first" r:id="rId19"/>
-      <w:footerReference w:type="first" r:id="rId20"/>
+      <w:headerReference w:type="default" r:id="rId19"/>
+      <w:headerReference w:type="first" r:id="rId20"/>
+      <w:footerReference w:type="first" r:id="rId21"/>
       <w:pgSz w:w="12240" w:h="15840"/>
       <w:pgMar w:top="1080" w:right="1440" w:bottom="1080" w:left="1440" w:header="0" w:footer="720" w:gutter="0"/>
       <w:pgNumType w:start="0"/>
@@ -2593,6 +2657,7 @@
     <w:lsdException w:name="HTML Sample" w:semiHidden="1" w:unhideWhenUsed="1"/>
     <w:lsdException w:name="HTML Typewriter" w:semiHidden="1" w:unhideWhenUsed="1"/>
     <w:lsdException w:name="HTML Variable" w:semiHidden="1" w:unhideWhenUsed="1"/>
+    <w:lsdException w:name="Normal Table" w:semiHidden="1" w:unhideWhenUsed="1"/>
     <w:lsdException w:name="annotation subject" w:semiHidden="1" w:unhideWhenUsed="1"/>
     <w:lsdException w:name="No List" w:semiHidden="1" w:unhideWhenUsed="1"/>
     <w:lsdException w:name="Outline List 1" w:semiHidden="1" w:unhideWhenUsed="1"/>
@@ -2635,8 +2700,11 @@
     <w:lsdException w:name="Table Contemporary" w:semiHidden="1" w:unhideWhenUsed="1"/>
     <w:lsdException w:name="Table Elegant" w:semiHidden="1" w:unhideWhenUsed="1"/>
     <w:lsdException w:name="Table Professional" w:semiHidden="1" w:unhideWhenUsed="1"/>
+    <w:lsdException w:name="Table Subtle 1" w:semiHidden="1" w:unhideWhenUsed="1"/>
     <w:lsdException w:name="Table Subtle 2" w:semiHidden="1" w:unhideWhenUsed="1"/>
     <w:lsdException w:name="Table Web 1" w:semiHidden="1" w:unhideWhenUsed="1"/>
+    <w:lsdException w:name="Table Web 2" w:semiHidden="1" w:unhideWhenUsed="1"/>
+    <w:lsdException w:name="Table Web 3" w:semiHidden="1" w:unhideWhenUsed="1"/>
     <w:lsdException w:name="Balloon Text" w:semiHidden="1" w:unhideWhenUsed="1"/>
     <w:lsdException w:name="Table Grid" w:uiPriority="39"/>
     <w:lsdException w:name="Table Theme" w:semiHidden="1" w:unhideWhenUsed="1"/>

</xml_diff>

<commit_message>
Organización rama main 29092021
</commit_message>
<xml_diff>
--- a/Sprint1_Equipo_Soluweb.docx
+++ b/Sprint1_Equipo_Soluweb.docx
@@ -1,6 +1,6 @@
 
 <file path=word/document.xml><?xml version="1.0" encoding="utf-8"?>
-<w:document xmlns:wpc="http://schemas.microsoft.com/office/word/2010/wordprocessingCanvas" xmlns:cx="http://schemas.microsoft.com/office/drawing/2014/chartex" xmlns:mc="http://schemas.openxmlformats.org/markup-compatibility/2006" xmlns:o="urn:schemas-microsoft-com:office:office" xmlns:r="http://schemas.openxmlformats.org/officeDocument/2006/relationships" xmlns:m="http://schemas.openxmlformats.org/officeDocument/2006/math" xmlns:v="urn:schemas-microsoft-com:vml" xmlns:wp14="http://schemas.microsoft.com/office/word/2010/wordprocessingDrawing" xmlns:wp="http://schemas.openxmlformats.org/drawingml/2006/wordprocessingDrawing" xmlns:w10="urn:schemas-microsoft-com:office:word" xmlns:w="http://schemas.openxmlformats.org/wordprocessingml/2006/main" xmlns:w14="http://schemas.microsoft.com/office/word/2010/wordml" xmlns:w15="http://schemas.microsoft.com/office/word/2012/wordml" xmlns:w16se="http://schemas.microsoft.com/office/word/2015/wordml/symex" xmlns:wpg="http://schemas.microsoft.com/office/word/2010/wordprocessingGroup" xmlns:wpi="http://schemas.microsoft.com/office/word/2010/wordprocessingInk" xmlns:wne="http://schemas.microsoft.com/office/word/2006/wordml" xmlns:wps="http://schemas.microsoft.com/office/word/2010/wordprocessingShape" mc:Ignorable="w14 w15 w16se wp14">
+<w:document xmlns:wpc="http://schemas.microsoft.com/office/word/2010/wordprocessingCanvas" xmlns:mc="http://schemas.openxmlformats.org/markup-compatibility/2006" xmlns:o="urn:schemas-microsoft-com:office:office" xmlns:r="http://schemas.openxmlformats.org/officeDocument/2006/relationships" xmlns:m="http://schemas.openxmlformats.org/officeDocument/2006/math" xmlns:v="urn:schemas-microsoft-com:vml" xmlns:wp14="http://schemas.microsoft.com/office/word/2010/wordprocessingDrawing" xmlns:wp="http://schemas.openxmlformats.org/drawingml/2006/wordprocessingDrawing" xmlns:w10="urn:schemas-microsoft-com:office:word" xmlns:w="http://schemas.openxmlformats.org/wordprocessingml/2006/main" xmlns:w14="http://schemas.microsoft.com/office/word/2010/wordml" xmlns:w15="http://schemas.microsoft.com/office/word/2012/wordml" xmlns:wpg="http://schemas.microsoft.com/office/word/2010/wordprocessingGroup" xmlns:wpi="http://schemas.microsoft.com/office/word/2010/wordprocessingInk" xmlns:wne="http://schemas.microsoft.com/office/word/2006/wordml" xmlns:wps="http://schemas.microsoft.com/office/word/2010/wordprocessingShape" mc:Ignorable="w14 w15 wp14">
   <w:background w:color="FFFFFF"/>
   <w:body>
     <w:p>
@@ -22,7 +22,7 @@
           <w:color w:val="auto"/>
           <w:sz w:val="24"/>
           <w:szCs w:val="24"/>
-          <w:lang w:val="en-US" w:eastAsia="en-US"/>
+          <w:lang w:val="es-CO"/>
         </w:rPr>
         <w:drawing>
           <wp:inline distT="0" distB="0" distL="0" distR="0" wp14:anchorId="3642022C" wp14:editId="1CBEAB28">
@@ -93,7 +93,7 @@
     </w:p>
     <w:p>
       <w:pPr>
-        <w:pStyle w:val="Ttulo"/>
+        <w:pStyle w:val="Puesto"/>
         <w:rPr>
           <w:lang w:val="es-ES"/>
         </w:rPr>
@@ -901,7 +901,7 @@
       <w:r>
         <w:rPr>
           <w:noProof/>
-          <w:lang w:val="en-US" w:eastAsia="en-US"/>
+          <w:lang w:val="es-CO"/>
         </w:rPr>
         <w:drawing>
           <wp:inline distT="0" distB="0" distL="0" distR="0" wp14:anchorId="7E2A4C89" wp14:editId="1BBA2C7F">
@@ -960,7 +960,7 @@
       <w:r>
         <w:rPr>
           <w:noProof/>
-          <w:lang w:val="en-US" w:eastAsia="en-US"/>
+          <w:lang w:val="es-CO"/>
         </w:rPr>
         <w:drawing>
           <wp:inline distT="0" distB="0" distL="0" distR="0" wp14:anchorId="734A0F03" wp14:editId="4DDCFB7D">
@@ -2059,7 +2059,11 @@
           <w:lang w:val="es-ES"/>
         </w:rPr>
       </w:pPr>
-      <w:r>
+    </w:p>
+    <w:p>
+      <w:pPr>
+        <w:spacing w:before="0" w:line="240" w:lineRule="auto"/>
+        <w:jc w:val="both"/>
         <w:rPr>
           <w:rStyle w:val="Ttulodellibro"/>
           <w:b w:val="0"/>
@@ -2068,6 +2072,17 @@
           <w:szCs w:val="24"/>
           <w:lang w:val="es-ES"/>
         </w:rPr>
+      </w:pPr>
+      <w:r>
+        <w:rPr>
+          <w:rStyle w:val="Ttulodellibro"/>
+          <w:b w:val="0"/>
+          <w:color w:val="F79646" w:themeColor="accent6"/>
+          <w:sz w:val="24"/>
+          <w:szCs w:val="24"/>
+          <w:lang w:val="es-ES"/>
+        </w:rPr>
+        <w:lastRenderedPageBreak/>
         <w:t>María Isabel Escobar Álvarez</w:t>
       </w:r>
     </w:p>
@@ -2136,32 +2151,6 @@
     </w:p>
     <w:p>
       <w:pPr>
-        <w:rPr>
-          <w:rStyle w:val="Ttulodellibro"/>
-          <w:b w:val="0"/>
-          <w:bCs w:val="0"/>
-          <w:i w:val="0"/>
-          <w:iCs w:val="0"/>
-          <w:spacing w:val="0"/>
-          <w:lang w:val="es-ES"/>
-        </w:rPr>
-      </w:pPr>
-    </w:p>
-    <w:p>
-      <w:pPr>
-        <w:rPr>
-          <w:rStyle w:val="Ttulodellibro"/>
-          <w:b w:val="0"/>
-          <w:bCs w:val="0"/>
-          <w:i w:val="0"/>
-          <w:iCs w:val="0"/>
-          <w:spacing w:val="0"/>
-          <w:lang w:val="es-ES"/>
-        </w:rPr>
-      </w:pPr>
-    </w:p>
-    <w:p>
-      <w:pPr>
         <w:jc w:val="center"/>
         <w:rPr>
           <w:lang w:val="es-ES"/>
@@ -2192,7 +2181,7 @@
       <w:r>
         <w:rPr>
           <w:noProof/>
-          <w:lang w:val="en-US" w:eastAsia="en-US"/>
+          <w:lang w:val="es-CO"/>
         </w:rPr>
         <w:drawing>
           <wp:inline distT="0" distB="0" distL="0" distR="0" wp14:anchorId="6CB79625" wp14:editId="5EF660A8">
@@ -2247,7 +2236,7 @@
       <w:r>
         <w:rPr>
           <w:noProof/>
-          <w:lang w:val="en-US" w:eastAsia="en-US"/>
+          <w:lang w:val="es-CO"/>
         </w:rPr>
         <w:drawing>
           <wp:inline distT="0" distB="0" distL="0" distR="0" wp14:anchorId="5D9AED52" wp14:editId="1B8F45C6">
@@ -2296,7 +2285,7 @@
       <w:r>
         <w:rPr>
           <w:noProof/>
-          <w:lang w:val="en-US" w:eastAsia="en-US"/>
+          <w:lang w:val="es-CO"/>
         </w:rPr>
         <w:drawing>
           <wp:inline distT="0" distB="0" distL="0" distR="0" wp14:anchorId="62746E61" wp14:editId="27BB7AF2">
@@ -2375,7 +2364,7 @@
       <w:r>
         <w:rPr>
           <w:noProof/>
-          <w:lang w:val="en-US" w:eastAsia="en-US"/>
+          <w:lang w:val="es-CO"/>
         </w:rPr>
         <w:drawing>
           <wp:inline distT="0" distB="0" distL="0" distR="0" wp14:anchorId="46C7C2D4" wp14:editId="788A1B19">
@@ -2424,7 +2413,7 @@
       <w:r>
         <w:rPr>
           <w:noProof/>
-          <w:lang w:val="en-US" w:eastAsia="en-US"/>
+          <w:lang w:val="es-CO"/>
         </w:rPr>
         <w:drawing>
           <wp:inline distT="0" distB="0" distL="0" distR="0" wp14:anchorId="37969563" wp14:editId="26EDCF02">
@@ -2478,93 +2467,39 @@
           <w:lang w:val="es-ES"/>
         </w:rPr>
       </w:pPr>
+      <w:r>
+        <w:rPr>
+          <w:lang w:val="es-ES"/>
+        </w:rPr>
+        <w:t xml:space="preserve">Creación de Rama de Historia de Usuario de Jorge </w:t>
+      </w:r>
+      <w:proofErr w:type="spellStart"/>
+      <w:r>
+        <w:rPr>
+          <w:lang w:val="es-ES"/>
+        </w:rPr>
+        <w:t>Rios</w:t>
+      </w:r>
+      <w:proofErr w:type="spellEnd"/>
+      <w:r>
+        <w:rPr>
+          <w:lang w:val="es-ES"/>
+        </w:rPr>
+        <w:t xml:space="preserve"> y su respectivo </w:t>
+      </w:r>
+      <w:proofErr w:type="spellStart"/>
+      <w:r>
+        <w:rPr>
+          <w:lang w:val="es-ES"/>
+        </w:rPr>
+        <w:t>Merge</w:t>
+      </w:r>
+      <w:proofErr w:type="spellEnd"/>
     </w:p>
     <w:p>
       <w:pPr>
         <w:jc w:val="center"/>
         <w:rPr>
-          <w:lang w:val="es-ES"/>
-        </w:rPr>
-      </w:pPr>
-    </w:p>
-    <w:p>
-      <w:pPr>
-        <w:jc w:val="center"/>
-        <w:rPr>
-          <w:lang w:val="es-ES"/>
-        </w:rPr>
-      </w:pPr>
-    </w:p>
-    <w:p>
-      <w:pPr>
-        <w:jc w:val="center"/>
-        <w:rPr>
-          <w:lang w:val="es-ES"/>
-        </w:rPr>
-      </w:pPr>
-    </w:p>
-    <w:p>
-      <w:pPr>
-        <w:jc w:val="center"/>
-        <w:rPr>
-          <w:lang w:val="es-ES"/>
-        </w:rPr>
-      </w:pPr>
-    </w:p>
-    <w:p>
-      <w:pPr>
-        <w:jc w:val="center"/>
-        <w:rPr>
-          <w:lang w:val="es-ES"/>
-        </w:rPr>
-      </w:pPr>
-    </w:p>
-    <w:p>
-      <w:pPr>
-        <w:jc w:val="center"/>
-        <w:rPr>
-          <w:lang w:val="es-ES"/>
-        </w:rPr>
-      </w:pPr>
-      <w:r>
-        <w:rPr>
-          <w:lang w:val="es-ES"/>
-        </w:rPr>
-        <w:t xml:space="preserve">Creación de Rama de Historia de Usuario de </w:t>
-      </w:r>
-      <w:r>
-        <w:rPr>
-          <w:lang w:val="es-ES"/>
-        </w:rPr>
-        <w:t xml:space="preserve">Jorge </w:t>
-      </w:r>
-      <w:proofErr w:type="spellStart"/>
-      <w:r>
-        <w:rPr>
-          <w:lang w:val="es-ES"/>
-        </w:rPr>
-        <w:t>Rios</w:t>
-      </w:r>
-      <w:proofErr w:type="spellEnd"/>
-      <w:r>
-        <w:rPr>
-          <w:lang w:val="es-ES"/>
-        </w:rPr>
-        <w:t xml:space="preserve"> y su respectivo </w:t>
-      </w:r>
-      <w:proofErr w:type="spellStart"/>
-      <w:r>
-        <w:rPr>
-          <w:lang w:val="es-ES"/>
-        </w:rPr>
-        <w:t>Merge</w:t>
-      </w:r>
-      <w:proofErr w:type="spellEnd"/>
-    </w:p>
-    <w:p>
-      <w:pPr>
-        <w:jc w:val="center"/>
-        <w:rPr>
           <w:u w:val="single"/>
           <w:lang w:val="es-ES"/>
         </w:rPr>
@@ -2572,7 +2507,7 @@
       <w:r>
         <w:rPr>
           <w:noProof/>
-          <w:lang w:val="en-US" w:eastAsia="en-US"/>
+          <w:lang w:val="es-CO"/>
         </w:rPr>
         <w:drawing>
           <wp:inline distT="0" distB="0" distL="0" distR="0" wp14:anchorId="45663A00" wp14:editId="5CDE8B4C">
@@ -2644,19 +2579,7 @@
         <w:rPr>
           <w:lang w:val="es-ES"/>
         </w:rPr>
-        <w:t xml:space="preserve">Creación de Rama de Historia de Usuario de </w:t>
-      </w:r>
-      <w:r>
-        <w:rPr>
-          <w:lang w:val="es-ES"/>
-        </w:rPr>
-        <w:t>María Isabel Escobar</w:t>
-      </w:r>
-      <w:r>
-        <w:rPr>
-          <w:lang w:val="es-ES"/>
-        </w:rPr>
-        <w:t xml:space="preserve"> y su respectivo </w:t>
+        <w:t xml:space="preserve">Creación de Rama de Historia de Usuario de María Isabel Escobar y su respectivo </w:t>
       </w:r>
       <w:proofErr w:type="spellStart"/>
       <w:r>
@@ -2679,7 +2602,7 @@
         <w:rPr>
           <w:noProof/>
           <w:u w:val="single"/>
-          <w:lang w:val="en-US" w:eastAsia="en-US"/>
+          <w:lang w:val="es-CO"/>
         </w:rPr>
         <w:drawing>
           <wp:inline distT="0" distB="0" distL="0" distR="0" wp14:anchorId="3A929EEC" wp14:editId="5901C151">
@@ -2751,19 +2674,7 @@
         <w:rPr>
           <w:lang w:val="es-ES"/>
         </w:rPr>
-        <w:t xml:space="preserve">Creación de Rama de Historia de Usuario de </w:t>
-      </w:r>
-      <w:r>
-        <w:rPr>
-          <w:lang w:val="es-ES"/>
-        </w:rPr>
-        <w:t>Slayder Rivera</w:t>
-      </w:r>
-      <w:r>
-        <w:rPr>
-          <w:lang w:val="es-ES"/>
-        </w:rPr>
-        <w:t xml:space="preserve"> y su respectivo </w:t>
+        <w:t xml:space="preserve">Creación de Rama de Historia de Usuario de Slayder Rivera y su respectivo </w:t>
       </w:r>
       <w:proofErr w:type="spellStart"/>
       <w:r>
@@ -2784,7 +2695,7 @@
       <w:r>
         <w:rPr>
           <w:noProof/>
-          <w:lang w:val="en-US" w:eastAsia="en-US"/>
+          <w:lang w:val="es-CO"/>
         </w:rPr>
         <w:drawing>
           <wp:inline distT="0" distB="0" distL="0" distR="0" wp14:anchorId="1699DDDE" wp14:editId="44941169">
@@ -2859,6 +2770,8 @@
           <w:lang w:val="es-ES"/>
         </w:rPr>
       </w:pPr>
+      <w:bookmarkStart w:id="13" w:name="_GoBack"/>
+      <w:bookmarkEnd w:id="13"/>
     </w:p>
     <w:p>
       <w:pPr>
@@ -2867,6 +2780,26 @@
           <w:lang w:val="es-ES"/>
         </w:rPr>
       </w:pPr>
+      <w:r>
+        <w:rPr>
+          <w:lang w:val="es-ES"/>
+        </w:rPr>
+        <w:t xml:space="preserve">Planificación en </w:t>
+      </w:r>
+      <w:proofErr w:type="spellStart"/>
+      <w:r>
+        <w:rPr>
+          <w:lang w:val="es-ES"/>
+        </w:rPr>
+        <w:t>T</w:t>
+      </w:r>
+      <w:r>
+        <w:rPr>
+          <w:lang w:val="es-ES"/>
+        </w:rPr>
+        <w:t>rello</w:t>
+      </w:r>
+      <w:proofErr w:type="spellEnd"/>
     </w:p>
     <w:p>
       <w:pPr>
@@ -2877,36 +2810,8 @@
       </w:pPr>
       <w:r>
         <w:rPr>
-          <w:lang w:val="es-ES"/>
-        </w:rPr>
-        <w:t xml:space="preserve">Planificación en </w:t>
-      </w:r>
-      <w:proofErr w:type="spellStart"/>
-      <w:r>
-        <w:rPr>
-          <w:lang w:val="es-ES"/>
-        </w:rPr>
-        <w:t>T</w:t>
-      </w:r>
-      <w:r>
-        <w:rPr>
-          <w:lang w:val="es-ES"/>
-        </w:rPr>
-        <w:t>rello</w:t>
-      </w:r>
-      <w:proofErr w:type="spellEnd"/>
-    </w:p>
-    <w:p>
-      <w:pPr>
-        <w:jc w:val="center"/>
-        <w:rPr>
-          <w:lang w:val="es-ES"/>
-        </w:rPr>
-      </w:pPr>
-      <w:r>
-        <w:rPr>
           <w:noProof/>
-          <w:lang w:val="en-US" w:eastAsia="en-US"/>
+          <w:lang w:val="es-CO"/>
         </w:rPr>
         <w:drawing>
           <wp:inline distT="0" distB="0" distL="0" distR="0" wp14:anchorId="37848FF9" wp14:editId="3B6CF196">
@@ -3005,7 +2910,7 @@
           <w:iCs w:val="0"/>
           <w:noProof/>
           <w:spacing w:val="0"/>
-          <w:lang w:val="en-US" w:eastAsia="en-US"/>
+          <w:lang w:val="es-CO"/>
         </w:rPr>
         <w:drawing>
           <wp:inline distT="0" distB="0" distL="0" distR="0" wp14:anchorId="292107BA" wp14:editId="586EC51F">
@@ -3056,8 +2961,6 @@
           </wp:inline>
         </w:drawing>
       </w:r>
-      <w:bookmarkStart w:id="13" w:name="_GoBack"/>
-      <w:bookmarkEnd w:id="13"/>
     </w:p>
     <w:sectPr>
       <w:headerReference w:type="default" r:id="rId21"/>
@@ -3074,7 +2977,7 @@
 </file>
 
 <file path=word/endnotes.xml><?xml version="1.0" encoding="utf-8"?>
-<w:endnotes xmlns:wpc="http://schemas.microsoft.com/office/word/2010/wordprocessingCanvas" xmlns:cx="http://schemas.microsoft.com/office/drawing/2014/chartex" xmlns:mc="http://schemas.openxmlformats.org/markup-compatibility/2006" xmlns:o="urn:schemas-microsoft-com:office:office" xmlns:r="http://schemas.openxmlformats.org/officeDocument/2006/relationships" xmlns:m="http://schemas.openxmlformats.org/officeDocument/2006/math" xmlns:v="urn:schemas-microsoft-com:vml" xmlns:wp14="http://schemas.microsoft.com/office/word/2010/wordprocessingDrawing" xmlns:wp="http://schemas.openxmlformats.org/drawingml/2006/wordprocessingDrawing" xmlns:w10="urn:schemas-microsoft-com:office:word" xmlns:w="http://schemas.openxmlformats.org/wordprocessingml/2006/main" xmlns:w14="http://schemas.microsoft.com/office/word/2010/wordml" xmlns:w15="http://schemas.microsoft.com/office/word/2012/wordml" xmlns:w16se="http://schemas.microsoft.com/office/word/2015/wordml/symex" xmlns:wpg="http://schemas.microsoft.com/office/word/2010/wordprocessingGroup" xmlns:wpi="http://schemas.microsoft.com/office/word/2010/wordprocessingInk" xmlns:wne="http://schemas.microsoft.com/office/word/2006/wordml" xmlns:wps="http://schemas.microsoft.com/office/word/2010/wordprocessingShape" mc:Ignorable="w14 w15 w16se wp14">
+<w:endnotes xmlns:wpc="http://schemas.microsoft.com/office/word/2010/wordprocessingCanvas" xmlns:mc="http://schemas.openxmlformats.org/markup-compatibility/2006" xmlns:o="urn:schemas-microsoft-com:office:office" xmlns:r="http://schemas.openxmlformats.org/officeDocument/2006/relationships" xmlns:m="http://schemas.openxmlformats.org/officeDocument/2006/math" xmlns:v="urn:schemas-microsoft-com:vml" xmlns:wp14="http://schemas.microsoft.com/office/word/2010/wordprocessingDrawing" xmlns:wp="http://schemas.openxmlformats.org/drawingml/2006/wordprocessingDrawing" xmlns:w10="urn:schemas-microsoft-com:office:word" xmlns:w="http://schemas.openxmlformats.org/wordprocessingml/2006/main" xmlns:w14="http://schemas.microsoft.com/office/word/2010/wordml" xmlns:w15="http://schemas.microsoft.com/office/word/2012/wordml" xmlns:wpg="http://schemas.microsoft.com/office/word/2010/wordprocessingGroup" xmlns:wpi="http://schemas.microsoft.com/office/word/2010/wordprocessingInk" xmlns:wne="http://schemas.microsoft.com/office/word/2006/wordml" xmlns:wps="http://schemas.microsoft.com/office/word/2010/wordprocessingShape" mc:Ignorable="w14 w15 wp14">
   <w:endnote w:type="separator" w:id="-1">
     <w:p>
       <w:pPr>
@@ -3099,7 +3002,7 @@
 </file>
 
 <file path=word/footer1.xml><?xml version="1.0" encoding="utf-8"?>
-<w:ftr xmlns:wpc="http://schemas.microsoft.com/office/word/2010/wordprocessingCanvas" xmlns:cx="http://schemas.microsoft.com/office/drawing/2014/chartex" xmlns:mc="http://schemas.openxmlformats.org/markup-compatibility/2006" xmlns:o="urn:schemas-microsoft-com:office:office" xmlns:r="http://schemas.openxmlformats.org/officeDocument/2006/relationships" xmlns:m="http://schemas.openxmlformats.org/officeDocument/2006/math" xmlns:v="urn:schemas-microsoft-com:vml" xmlns:wp14="http://schemas.microsoft.com/office/word/2010/wordprocessingDrawing" xmlns:wp="http://schemas.openxmlformats.org/drawingml/2006/wordprocessingDrawing" xmlns:w10="urn:schemas-microsoft-com:office:word" xmlns:w="http://schemas.openxmlformats.org/wordprocessingml/2006/main" xmlns:w14="http://schemas.microsoft.com/office/word/2010/wordml" xmlns:w15="http://schemas.microsoft.com/office/word/2012/wordml" xmlns:w16se="http://schemas.microsoft.com/office/word/2015/wordml/symex" xmlns:wpg="http://schemas.microsoft.com/office/word/2010/wordprocessingGroup" xmlns:wpi="http://schemas.microsoft.com/office/word/2010/wordprocessingInk" xmlns:wne="http://schemas.microsoft.com/office/word/2006/wordml" xmlns:wps="http://schemas.microsoft.com/office/word/2010/wordprocessingShape" mc:Ignorable="w14 w15 w16se wp14">
+<w:ftr xmlns:wpc="http://schemas.microsoft.com/office/word/2010/wordprocessingCanvas" xmlns:mc="http://schemas.openxmlformats.org/markup-compatibility/2006" xmlns:o="urn:schemas-microsoft-com:office:office" xmlns:r="http://schemas.openxmlformats.org/officeDocument/2006/relationships" xmlns:m="http://schemas.openxmlformats.org/officeDocument/2006/math" xmlns:v="urn:schemas-microsoft-com:vml" xmlns:wp14="http://schemas.microsoft.com/office/word/2010/wordprocessingDrawing" xmlns:wp="http://schemas.openxmlformats.org/drawingml/2006/wordprocessingDrawing" xmlns:w10="urn:schemas-microsoft-com:office:word" xmlns:w="http://schemas.openxmlformats.org/wordprocessingml/2006/main" xmlns:w14="http://schemas.microsoft.com/office/word/2010/wordml" xmlns:w15="http://schemas.microsoft.com/office/word/2012/wordml" xmlns:wpg="http://schemas.microsoft.com/office/word/2010/wordprocessingGroup" xmlns:wpi="http://schemas.microsoft.com/office/word/2010/wordprocessingInk" xmlns:wne="http://schemas.microsoft.com/office/word/2006/wordml" xmlns:wps="http://schemas.microsoft.com/office/word/2010/wordprocessingShape" mc:Ignorable="w14 w15 wp14">
   <w:p>
     <w:pPr>
       <w:pBdr>
@@ -3115,7 +3018,7 @@
 </file>
 
 <file path=word/footnotes.xml><?xml version="1.0" encoding="utf-8"?>
-<w:footnotes xmlns:wpc="http://schemas.microsoft.com/office/word/2010/wordprocessingCanvas" xmlns:cx="http://schemas.microsoft.com/office/drawing/2014/chartex" xmlns:mc="http://schemas.openxmlformats.org/markup-compatibility/2006" xmlns:o="urn:schemas-microsoft-com:office:office" xmlns:r="http://schemas.openxmlformats.org/officeDocument/2006/relationships" xmlns:m="http://schemas.openxmlformats.org/officeDocument/2006/math" xmlns:v="urn:schemas-microsoft-com:vml" xmlns:wp14="http://schemas.microsoft.com/office/word/2010/wordprocessingDrawing" xmlns:wp="http://schemas.openxmlformats.org/drawingml/2006/wordprocessingDrawing" xmlns:w10="urn:schemas-microsoft-com:office:word" xmlns:w="http://schemas.openxmlformats.org/wordprocessingml/2006/main" xmlns:w14="http://schemas.microsoft.com/office/word/2010/wordml" xmlns:w15="http://schemas.microsoft.com/office/word/2012/wordml" xmlns:w16se="http://schemas.microsoft.com/office/word/2015/wordml/symex" xmlns:wpg="http://schemas.microsoft.com/office/word/2010/wordprocessingGroup" xmlns:wpi="http://schemas.microsoft.com/office/word/2010/wordprocessingInk" xmlns:wne="http://schemas.microsoft.com/office/word/2006/wordml" xmlns:wps="http://schemas.microsoft.com/office/word/2010/wordprocessingShape" mc:Ignorable="w14 w15 w16se wp14">
+<w:footnotes xmlns:wpc="http://schemas.microsoft.com/office/word/2010/wordprocessingCanvas" xmlns:mc="http://schemas.openxmlformats.org/markup-compatibility/2006" xmlns:o="urn:schemas-microsoft-com:office:office" xmlns:r="http://schemas.openxmlformats.org/officeDocument/2006/relationships" xmlns:m="http://schemas.openxmlformats.org/officeDocument/2006/math" xmlns:v="urn:schemas-microsoft-com:vml" xmlns:wp14="http://schemas.microsoft.com/office/word/2010/wordprocessingDrawing" xmlns:wp="http://schemas.openxmlformats.org/drawingml/2006/wordprocessingDrawing" xmlns:w10="urn:schemas-microsoft-com:office:word" xmlns:w="http://schemas.openxmlformats.org/wordprocessingml/2006/main" xmlns:w14="http://schemas.microsoft.com/office/word/2010/wordml" xmlns:w15="http://schemas.microsoft.com/office/word/2012/wordml" xmlns:wpg="http://schemas.microsoft.com/office/word/2010/wordprocessingGroup" xmlns:wpi="http://schemas.microsoft.com/office/word/2010/wordprocessingInk" xmlns:wne="http://schemas.microsoft.com/office/word/2006/wordml" xmlns:wps="http://schemas.microsoft.com/office/word/2010/wordprocessingShape" mc:Ignorable="w14 w15 wp14">
   <w:footnote w:type="separator" w:id="-1">
     <w:p>
       <w:pPr>
@@ -3140,7 +3043,7 @@
 </file>
 
 <file path=word/header1.xml><?xml version="1.0" encoding="utf-8"?>
-<w:hdr xmlns:wpc="http://schemas.microsoft.com/office/word/2010/wordprocessingCanvas" xmlns:cx="http://schemas.microsoft.com/office/drawing/2014/chartex" xmlns:mc="http://schemas.openxmlformats.org/markup-compatibility/2006" xmlns:o="urn:schemas-microsoft-com:office:office" xmlns:r="http://schemas.openxmlformats.org/officeDocument/2006/relationships" xmlns:m="http://schemas.openxmlformats.org/officeDocument/2006/math" xmlns:v="urn:schemas-microsoft-com:vml" xmlns:wp14="http://schemas.microsoft.com/office/word/2010/wordprocessingDrawing" xmlns:wp="http://schemas.openxmlformats.org/drawingml/2006/wordprocessingDrawing" xmlns:w10="urn:schemas-microsoft-com:office:word" xmlns:w="http://schemas.openxmlformats.org/wordprocessingml/2006/main" xmlns:w14="http://schemas.microsoft.com/office/word/2010/wordml" xmlns:w15="http://schemas.microsoft.com/office/word/2012/wordml" xmlns:w16se="http://schemas.microsoft.com/office/word/2015/wordml/symex" xmlns:wpg="http://schemas.microsoft.com/office/word/2010/wordprocessingGroup" xmlns:wpi="http://schemas.microsoft.com/office/word/2010/wordprocessingInk" xmlns:wne="http://schemas.microsoft.com/office/word/2006/wordml" xmlns:wps="http://schemas.microsoft.com/office/word/2010/wordprocessingShape" mc:Ignorable="w14 w15 w16se wp14">
+<w:hdr xmlns:wpc="http://schemas.microsoft.com/office/word/2010/wordprocessingCanvas" xmlns:mc="http://schemas.openxmlformats.org/markup-compatibility/2006" xmlns:o="urn:schemas-microsoft-com:office:office" xmlns:r="http://schemas.openxmlformats.org/officeDocument/2006/relationships" xmlns:m="http://schemas.openxmlformats.org/officeDocument/2006/math" xmlns:v="urn:schemas-microsoft-com:vml" xmlns:wp14="http://schemas.microsoft.com/office/word/2010/wordprocessingDrawing" xmlns:wp="http://schemas.openxmlformats.org/drawingml/2006/wordprocessingDrawing" xmlns:w10="urn:schemas-microsoft-com:office:word" xmlns:w="http://schemas.openxmlformats.org/wordprocessingml/2006/main" xmlns:w14="http://schemas.microsoft.com/office/word/2010/wordml" xmlns:w15="http://schemas.microsoft.com/office/word/2012/wordml" xmlns:wpg="http://schemas.microsoft.com/office/word/2010/wordprocessingGroup" xmlns:wpi="http://schemas.microsoft.com/office/word/2010/wordprocessingInk" xmlns:wne="http://schemas.microsoft.com/office/word/2006/wordml" xmlns:wps="http://schemas.microsoft.com/office/word/2010/wordprocessingShape" mc:Ignorable="w14 w15 wp14">
   <w:p>
     <w:pPr>
       <w:pStyle w:val="Subttulo"/>
@@ -3208,7 +3111,7 @@
     <w:r>
       <w:rPr>
         <w:noProof/>
-        <w:lang w:val="en-US" w:eastAsia="en-US"/>
+        <w:lang w:val="es-CO"/>
       </w:rPr>
       <w:drawing>
         <wp:inline distT="114300" distB="114300" distL="114300" distR="114300" wp14:anchorId="6B8CDC81" wp14:editId="15F41F33">
@@ -3251,7 +3154,7 @@
 </file>
 
 <file path=word/header2.xml><?xml version="1.0" encoding="utf-8"?>
-<w:hdr xmlns:wpc="http://schemas.microsoft.com/office/word/2010/wordprocessingCanvas" xmlns:cx="http://schemas.microsoft.com/office/drawing/2014/chartex" xmlns:mc="http://schemas.openxmlformats.org/markup-compatibility/2006" xmlns:o="urn:schemas-microsoft-com:office:office" xmlns:r="http://schemas.openxmlformats.org/officeDocument/2006/relationships" xmlns:m="http://schemas.openxmlformats.org/officeDocument/2006/math" xmlns:v="urn:schemas-microsoft-com:vml" xmlns:wp14="http://schemas.microsoft.com/office/word/2010/wordprocessingDrawing" xmlns:wp="http://schemas.openxmlformats.org/drawingml/2006/wordprocessingDrawing" xmlns:w10="urn:schemas-microsoft-com:office:word" xmlns:w="http://schemas.openxmlformats.org/wordprocessingml/2006/main" xmlns:w14="http://schemas.microsoft.com/office/word/2010/wordml" xmlns:w15="http://schemas.microsoft.com/office/word/2012/wordml" xmlns:w16se="http://schemas.microsoft.com/office/word/2015/wordml/symex" xmlns:wpg="http://schemas.microsoft.com/office/word/2010/wordprocessingGroup" xmlns:wpi="http://schemas.microsoft.com/office/word/2010/wordprocessingInk" xmlns:wne="http://schemas.microsoft.com/office/word/2006/wordml" xmlns:wps="http://schemas.microsoft.com/office/word/2010/wordprocessingShape" mc:Ignorable="w14 w15 w16se wp14">
+<w:hdr xmlns:wpc="http://schemas.microsoft.com/office/word/2010/wordprocessingCanvas" xmlns:mc="http://schemas.openxmlformats.org/markup-compatibility/2006" xmlns:o="urn:schemas-microsoft-com:office:office" xmlns:r="http://schemas.openxmlformats.org/officeDocument/2006/relationships" xmlns:m="http://schemas.openxmlformats.org/officeDocument/2006/math" xmlns:v="urn:schemas-microsoft-com:vml" xmlns:wp14="http://schemas.microsoft.com/office/word/2010/wordprocessingDrawing" xmlns:wp="http://schemas.openxmlformats.org/drawingml/2006/wordprocessingDrawing" xmlns:w10="urn:schemas-microsoft-com:office:word" xmlns:w="http://schemas.openxmlformats.org/wordprocessingml/2006/main" xmlns:w14="http://schemas.microsoft.com/office/word/2010/wordml" xmlns:w15="http://schemas.microsoft.com/office/word/2012/wordml" xmlns:wpg="http://schemas.microsoft.com/office/word/2010/wordprocessingGroup" xmlns:wpi="http://schemas.microsoft.com/office/word/2010/wordprocessingInk" xmlns:wne="http://schemas.microsoft.com/office/word/2006/wordml" xmlns:wps="http://schemas.microsoft.com/office/word/2010/wordprocessingShape" mc:Ignorable="w14 w15 wp14">
   <w:p>
     <w:pPr>
       <w:pBdr>
@@ -3268,7 +3171,7 @@
 </file>
 
 <file path=word/styles.xml><?xml version="1.0" encoding="utf-8"?>
-<w:styles xmlns:mc="http://schemas.openxmlformats.org/markup-compatibility/2006" xmlns:r="http://schemas.openxmlformats.org/officeDocument/2006/relationships" xmlns:w="http://schemas.openxmlformats.org/wordprocessingml/2006/main" xmlns:w14="http://schemas.microsoft.com/office/word/2010/wordml" xmlns:w15="http://schemas.microsoft.com/office/word/2012/wordml" xmlns:w16se="http://schemas.microsoft.com/office/word/2015/wordml/symex" mc:Ignorable="w14 w15 w16se">
+<w:styles xmlns:mc="http://schemas.openxmlformats.org/markup-compatibility/2006" xmlns:r="http://schemas.openxmlformats.org/officeDocument/2006/relationships" xmlns:w="http://schemas.openxmlformats.org/wordprocessingml/2006/main" xmlns:w14="http://schemas.microsoft.com/office/word/2010/wordml" xmlns:w15="http://schemas.microsoft.com/office/word/2012/wordml" mc:Ignorable="w14 w15">
   <w:docDefaults>
     <w:rPrDefault>
       <w:rPr>
@@ -3794,11 +3697,11 @@
       </w:tblCellMar>
     </w:tblPr>
   </w:style>
-  <w:style w:type="paragraph" w:styleId="Ttulo">
+  <w:style w:type="paragraph" w:styleId="Puesto">
     <w:name w:val="Title"/>
     <w:basedOn w:val="Normal"/>
     <w:next w:val="Normal"/>
-    <w:link w:val="TtuloCar"/>
+    <w:link w:val="PuestoCar"/>
     <w:qFormat/>
     <w:pPr>
       <w:spacing w:before="320" w:line="240" w:lineRule="auto"/>
@@ -3839,10 +3742,10 @@
       <w:spacing w:val="5"/>
     </w:rPr>
   </w:style>
-  <w:style w:type="character" w:customStyle="1" w:styleId="TtuloCar">
-    <w:name w:val="Título Car"/>
+  <w:style w:type="character" w:customStyle="1" w:styleId="PuestoCar">
+    <w:name w:val="Puesto Car"/>
     <w:basedOn w:val="Fuentedeprrafopredeter"/>
-    <w:link w:val="Ttulo"/>
+    <w:link w:val="Puesto"/>
     <w:rsid w:val="008C70F4"/>
     <w:rPr>
       <w:rFonts w:ascii="PT Sans Narrow" w:eastAsia="PT Sans Narrow" w:hAnsi="PT Sans Narrow" w:cs="PT Sans Narrow"/>

</xml_diff>